<commit_message>
feat: Add Enterprise-DNA to Daena spotlight
- Added Enterprise-DNA Layer to flagship product description
- Updated meta tags and structured data for SEO
- Integrated into Daena spotlight section
- Mobile-friendly and SEO-optimized
</commit_message>
<xml_diff>
--- a/Masoud_Masoori AI-ML_Resume.docx
+++ b/Masoud_Masoori AI-ML_Resume.docx
@@ -12,20 +12,116 @@
     </w:p>
     <w:p>
       <w:r>
-        <w:t>📍 Richmond Hill, ON  |  ✉ masoud.masoori@gmail.com  |  📞 647-677-1444</w:t>
+        <w:t xml:space="preserve">📍 Richmond Hill, </w:t>
+      </w:r>
+      <w:r>
+        <w:t xml:space="preserve">ON </w:t>
+      </w:r>
+      <w:proofErr w:type="gramStart"/>
+      <w:r>
+        <w:t>|</w:t>
+      </w:r>
+      <w:r>
+        <w:t xml:space="preserve">  ✉</w:t>
+      </w:r>
+      <w:proofErr w:type="gramEnd"/>
+      <w:r>
+        <w:t xml:space="preserve"> </w:t>
+      </w:r>
+      <w:proofErr w:type="gramStart"/>
+      <w:r>
+        <w:t>masoud.masoori@gmail.com  |</w:t>
+      </w:r>
+      <w:proofErr w:type="gramEnd"/>
+      <w:r>
+        <w:t xml:space="preserve">  📞 647-677-1444</w:t>
       </w:r>
     </w:p>
     <w:p>
+      <w:pPr>
+        <w:rPr>
+          <w:sz w:val="16"/>
+          <w:szCs w:val="16"/>
+        </w:rPr>
+      </w:pPr>
       <w:r>
-        <w:t>🔗 LinkedIn: linkedin.com/in/masoud-masoori  |  💻 GitHub: github.com/Masoud-Masoori</w:t>
+        <w:rPr>
+          <w:sz w:val="16"/>
+          <w:szCs w:val="16"/>
+        </w:rPr>
+        <w:t>🔗 LinkedIn: linkedin.com/in/masoud-</w:t>
+      </w:r>
+      <w:proofErr w:type="gramStart"/>
+      <w:r>
+        <w:rPr>
+          <w:sz w:val="16"/>
+          <w:szCs w:val="16"/>
+        </w:rPr>
+        <w:t>masoori  |</w:t>
+      </w:r>
+      <w:proofErr w:type="gramEnd"/>
+      <w:r>
+        <w:rPr>
+          <w:sz w:val="16"/>
+          <w:szCs w:val="16"/>
+        </w:rPr>
+        <w:t xml:space="preserve">  💻 GitHub: github.com/Masoud-</w:t>
+      </w:r>
+      <w:r>
+        <w:rPr>
+          <w:sz w:val="16"/>
+          <w:szCs w:val="16"/>
+        </w:rPr>
+        <w:t xml:space="preserve">Masoori </w:t>
+      </w:r>
+      <w:proofErr w:type="gramStart"/>
+      <w:r>
+        <w:rPr>
+          <w:sz w:val="16"/>
+          <w:szCs w:val="16"/>
+        </w:rPr>
+        <w:t>|</w:t>
+      </w:r>
+      <w:r>
+        <w:rPr>
+          <w:sz w:val="16"/>
+          <w:szCs w:val="16"/>
+        </w:rPr>
+        <w:t xml:space="preserve">  </w:t>
+      </w:r>
+      <w:r>
+        <w:rPr>
+          <w:rFonts w:ascii="Segoe UI Emoji" w:hAnsi="Segoe UI Emoji" w:cs="Segoe UI Emoji"/>
+          <w:sz w:val="16"/>
+          <w:szCs w:val="16"/>
+        </w:rPr>
+        <w:t>🌐</w:t>
+      </w:r>
+      <w:proofErr w:type="gramEnd"/>
+      <w:r>
+        <w:rPr>
+          <w:sz w:val="16"/>
+          <w:szCs w:val="16"/>
+        </w:rPr>
+        <w:t xml:space="preserve"> Portfolio: https://mas-ai.co </w:t>
       </w:r>
     </w:p>
     <w:p>
       <w:pPr>
-        <w:pStyle w:val="Heading1"/>
+        <w:pStyle w:val="Heading2"/>
+        <w:rPr>
+          <w:color w:val="365F91" w:themeColor="accent1" w:themeShade="BF"/>
+          <w:sz w:val="28"/>
+          <w:szCs w:val="28"/>
+        </w:rPr>
       </w:pPr>
       <w:r>
-        <w:t>AI / Machine Learning Engineer</w:t>
+        <w:rPr>
+          <w:color w:val="365F91" w:themeColor="accent1" w:themeShade="BF"/>
+          <w:sz w:val="28"/>
+          <w:szCs w:val="28"/>
+        </w:rPr>
+        <w:t>AI Architect | Machine Learning Engineer | Multi-Agent Systems Founder</w:t>
       </w:r>
     </w:p>
     <w:p>
@@ -38,46 +134,22 @@
     </w:p>
     <w:p>
       <w:pPr>
-        <w:ind w:left="720"/>
+        <w:pStyle w:val="Heading2"/>
+        <w:rPr>
+          <w:rFonts w:ascii="Calibri" w:eastAsiaTheme="minorEastAsia" w:hAnsi="Calibri" w:cstheme="minorBidi"/>
+          <w:color w:val="auto"/>
+          <w:sz w:val="22"/>
+          <w:szCs w:val="22"/>
+        </w:rPr>
       </w:pPr>
       <w:r>
         <w:rPr>
-          <w:b/>
-          <w:bCs/>
+          <w:rFonts w:ascii="Calibri" w:eastAsiaTheme="minorEastAsia" w:hAnsi="Calibri" w:cstheme="minorBidi"/>
+          <w:color w:val="auto"/>
+          <w:sz w:val="22"/>
+          <w:szCs w:val="22"/>
         </w:rPr>
-        <w:t>Aspiring AI/ML Software Engineer</w:t>
-      </w:r>
-      <w:r>
-        <w:t xml:space="preserve"> with hands-on experience developing multilingual NLP tools, autonomous agents, and predictive models using Python, AWS, </w:t>
-      </w:r>
-      <w:r>
-        <w:t xml:space="preserve">AZURE, GCP </w:t>
-      </w:r>
-      <w:r>
-        <w:t>and cloud-native microservices. I am currently completing an AI graduate program at Seneca College with a strong foundation in model deployment, generative AI, and enterprise-scale development. Proven ability to learn fast, collaborate across teams, and deliver production-grade solutions, now eager to contribute to Seismic’s mission of innovative, scalable AI-driven platforms</w:t>
-      </w:r>
-      <w:r>
-        <w:rPr>
-          <w:rFonts w:ascii="Times New Roman" w:eastAsia="Times New Roman" w:hAnsi="Times New Roman" w:cs="Times New Roman"/>
-          <w:sz w:val="24"/>
-          <w:szCs w:val="24"/>
-        </w:rPr>
-        <w:t xml:space="preserve"> </w:t>
-      </w:r>
-      <w:r>
-        <w:t>with applied expertise in computer vision, document understanding,  multilingual NLP</w:t>
-      </w:r>
-      <w:r>
-        <w:t>(NLT),</w:t>
-      </w:r>
-      <w:r>
-        <w:t xml:space="preserve"> autonomous agents, and robotics systems using ROS</w:t>
-      </w:r>
-      <w:r>
-        <w:t xml:space="preserve"> and hardware diagnostics</w:t>
-      </w:r>
-      <w:r>
-        <w:t>.</w:t>
+        <w:t>AI Architect and ML Engineer specializing in multi-agent orchestration, LLM routing, and voice-enabled AI platforms. Founder of Mas-AI Technology Inc. (part-time Nov 2022–Nov 2025; full-time Nov 2025–Present). Inventor on two patents pending: Sunflower–Honeycomb Memory Architecture (agent memory with ABAC tiers and CMP message bus) and NBMF—Neuro-Bio Matrix Fusion (oscillatory gating and memory-slot fusion for long-context LLMs). Built Daena, an AI-native platform coordinating 60+ agents with model switching, consensus/merge, auditable memory, and real-time voice. End-to-end experience across research, backend, MLOps, security, and product delivery.</w:t>
       </w:r>
     </w:p>
     <w:p>
@@ -95,26 +167,10 @@
           <w:ilvl w:val="0"/>
           <w:numId w:val="21"/>
         </w:numPr>
-        <w:tabs>
-          <w:tab w:val="num" w:pos="360"/>
-        </w:tabs>
       </w:pPr>
       <w:r>
-        <w:t xml:space="preserve">AI/ML &amp; Deep Learning: Regression, Classification, RNNs, CNNs, Transformers, Reinforcement Learning, </w:t>
+        <w:t>Languages/ML: Python, SQL, PyTorch, TensorFlow, scikit-learn, Transformers, RL</w:t>
       </w:r>
-      <w:proofErr w:type="spellStart"/>
-      <w:r>
-        <w:t>PyTorch</w:t>
-      </w:r>
-      <w:proofErr w:type="spellEnd"/>
-      <w:r>
-        <w:t xml:space="preserve">, TensorFlow, YOLO, OpenCV, </w:t>
-      </w:r>
-      <w:proofErr w:type="spellStart"/>
-      <w:r>
-        <w:t>TFLite</w:t>
-      </w:r>
-      <w:proofErr w:type="spellEnd"/>
     </w:p>
     <w:p>
       <w:pPr>
@@ -125,7 +181,7 @@
         </w:numPr>
       </w:pPr>
       <w:r>
-        <w:t>Model Optimization: Model Evaluation, Feature Engineering, Hyperparameter Tuning</w:t>
+        <w:t>NLP/Agents: LangChain, LangGraph, RAG, Whisper, Prompt Engineering, LLM routing, response merging</w:t>
       </w:r>
     </w:p>
     <w:p>
@@ -137,21 +193,8 @@
         </w:numPr>
       </w:pPr>
       <w:r>
-        <w:t xml:space="preserve">NLP &amp; Prompt Engineering: NLTK, </w:t>
+        <w:t>Vision/Voice: YOLO, OpenCV, Tesseract, TensorFlow Lite, XTTS (TTS/ASR streaming)</w:t>
       </w:r>
-      <w:proofErr w:type="spellStart"/>
-      <w:r>
-        <w:t>HuggingFace</w:t>
-      </w:r>
-      <w:proofErr w:type="spellEnd"/>
-      <w:r>
-        <w:t xml:space="preserve">, BLEU, Tokenization, Sentiment Analysis, </w:t>
-      </w:r>
-      <w:proofErr w:type="spellStart"/>
-      <w:r>
-        <w:t>langdetect</w:t>
-      </w:r>
-      <w:proofErr w:type="spellEnd"/>
     </w:p>
     <w:p>
       <w:pPr>
@@ -162,15 +205,7 @@
         </w:numPr>
       </w:pPr>
       <w:r>
-        <w:t xml:space="preserve">Computer Vision &amp; Deep Learning: YOLO, OpenCV, Tesseract, TensorFlow Lite, </w:t>
-      </w:r>
-      <w:proofErr w:type="spellStart"/>
-      <w:r>
-        <w:t>PyTorch</w:t>
-      </w:r>
-      <w:proofErr w:type="spellEnd"/>
-      <w:r>
-        <w:t>, TensorFlow</w:t>
+        <w:t>Backend/Cloud: FastAPI, WebSockets, HTMX, Tailwind, Azure (OpenAI), GCP, AWS, GitHub Actions (CI/CD)</w:t>
       </w:r>
     </w:p>
     <w:p>
@@ -182,23 +217,7 @@
         </w:numPr>
       </w:pPr>
       <w:r>
-        <w:t xml:space="preserve">Robotics &amp; Automation: ROS1, ROS2, </w:t>
-      </w:r>
-      <w:proofErr w:type="spellStart"/>
-      <w:r>
-        <w:t>JetAuto</w:t>
-      </w:r>
-      <w:proofErr w:type="spellEnd"/>
-      <w:r>
-        <w:t xml:space="preserve">, </w:t>
-      </w:r>
-      <w:proofErr w:type="spellStart"/>
-      <w:r>
-        <w:t>TurtleSim</w:t>
-      </w:r>
-      <w:proofErr w:type="spellEnd"/>
-      <w:r>
-        <w:t>, Path Planning, Autonomous Navigation</w:t>
+        <w:t>Data/MLOps: data pipelines, evaluation, feature engineering, experiment tracking, observability</w:t>
       </w:r>
     </w:p>
     <w:p>
@@ -210,7 +229,7 @@
         </w:numPr>
       </w:pPr>
       <w:r>
-        <w:t>Voice &amp; Agent Systems: Whisper, XTTS, Reflexive Memory, CMP Logic, Agent Communication</w:t>
+        <w:t>Robotics/IT: ROS1/ROS2, Gazebo, TurtleSim, Windows/Linux admin, PowerShell, Bash, Power BI</w:t>
       </w:r>
     </w:p>
     <w:p>
@@ -222,691 +241,7 @@
         </w:numPr>
       </w:pPr>
       <w:r>
-        <w:t xml:space="preserve">Cloud &amp; Deployment: Azure (OpenAI, GPT-4), AWS, GCP (Vertex AI), </w:t>
-      </w:r>
-      <w:proofErr w:type="spellStart"/>
-      <w:r>
-        <w:t>FastAPI</w:t>
-      </w:r>
-      <w:proofErr w:type="spellEnd"/>
-      <w:r>
-        <w:t>, CI/CD (GitHub Actions)</w:t>
-      </w:r>
-    </w:p>
-    <w:p>
-      <w:pPr>
-        <w:pStyle w:val="ListBullet"/>
-        <w:numPr>
-          <w:ilvl w:val="0"/>
-          <w:numId w:val="21"/>
-        </w:numPr>
-      </w:pPr>
-      <w:r>
-        <w:t>Data Analysis &amp; Visualization: Python, Pandas, NumPy, Matplotlib, Power BI</w:t>
-      </w:r>
-    </w:p>
-    <w:p>
-      <w:pPr>
-        <w:pStyle w:val="ListBullet"/>
-        <w:numPr>
-          <w:ilvl w:val="0"/>
-          <w:numId w:val="21"/>
-        </w:numPr>
-      </w:pPr>
-      <w:r>
-        <w:t xml:space="preserve">OCR &amp; Mobile AI: Google ML Kit, </w:t>
-      </w:r>
-      <w:proofErr w:type="spellStart"/>
-      <w:r>
-        <w:t>langdetect</w:t>
-      </w:r>
-      <w:proofErr w:type="spellEnd"/>
-      <w:r>
-        <w:t>, OCR integration in Android pipelines</w:t>
-      </w:r>
-    </w:p>
-    <w:p>
-      <w:pPr>
-        <w:pStyle w:val="ListBullet"/>
-        <w:numPr>
-          <w:ilvl w:val="0"/>
-          <w:numId w:val="21"/>
-        </w:numPr>
-      </w:pPr>
-      <w:r>
-        <w:t>Hardware &amp; Diagnostics: Dell/HP repair, iOS support, OS optimization, QA/QC</w:t>
-      </w:r>
-    </w:p>
-    <w:p>
-      <w:pPr>
-        <w:pStyle w:val="ListBullet"/>
-        <w:numPr>
-          <w:ilvl w:val="0"/>
-          <w:numId w:val="21"/>
-        </w:numPr>
-      </w:pPr>
-      <w:r>
-        <w:t>Civil Engineering Systems: NATM/TBM tunnel inspection, infrastructure planning, safety compliance</w:t>
-      </w:r>
-    </w:p>
-    <w:p>
-      <w:pPr>
-        <w:pStyle w:val="Heading2"/>
-      </w:pPr>
-      <w:r>
-        <w:rPr>
-          <w:lang w:val="fr-FR"/>
-        </w:rPr>
-        <w:lastRenderedPageBreak/>
-        <w:t>AI/ML P</w:t>
-      </w:r>
-      <w:proofErr w:type="spellStart"/>
-      <w:r>
-        <w:t>rojects</w:t>
-      </w:r>
-      <w:proofErr w:type="spellEnd"/>
-    </w:p>
-    <w:p>
-      <w:pPr>
-        <w:pStyle w:val="ListBullet"/>
-        <w:numPr>
-          <w:ilvl w:val="0"/>
-          <w:numId w:val="34"/>
-        </w:numPr>
-      </w:pPr>
-      <w:r>
-        <w:t xml:space="preserve"> </w:t>
-      </w:r>
-      <w:r>
-        <w:rPr>
-          <w:b/>
-          <w:bCs/>
-        </w:rPr>
-        <w:t>Daena AI (v</w:t>
-      </w:r>
-      <w:r>
-        <w:rPr>
-          <w:b/>
-          <w:bCs/>
-        </w:rPr>
-        <w:t>1</w:t>
-      </w:r>
-      <w:r>
-        <w:rPr>
-          <w:b/>
-          <w:bCs/>
-        </w:rPr>
-        <w:t>1</w:t>
-      </w:r>
-      <w:r>
-        <w:rPr>
-          <w:b/>
-          <w:bCs/>
-        </w:rPr>
-        <w:t>)</w:t>
-      </w:r>
-      <w:r>
-        <w:rPr>
-          <w:b/>
-          <w:bCs/>
-        </w:rPr>
-        <w:t xml:space="preserve">- </w:t>
-      </w:r>
-      <w:r>
-        <w:rPr>
-          <w:b/>
-          <w:bCs/>
-        </w:rPr>
-        <w:t xml:space="preserve">Autonomous AI VP &amp; Agent Company Orchestrator:  </w:t>
-      </w:r>
-      <w:r>
-        <w:rPr>
-          <w:b/>
-          <w:bCs/>
-        </w:rPr>
-        <w:t>:</w:t>
-      </w:r>
-      <w:r>
-        <w:t xml:space="preserve"> </w:t>
-      </w:r>
-    </w:p>
-    <w:p>
-      <w:pPr>
-        <w:pStyle w:val="ListBullet"/>
-        <w:numPr>
-          <w:ilvl w:val="0"/>
-          <w:numId w:val="0"/>
-        </w:numPr>
-        <w:ind w:left="1080"/>
-      </w:pPr>
-      <w:r>
-        <w:t>Designed and deployed a full-stack, production-grade AI-native company system</w:t>
-      </w:r>
-      <w:r>
-        <w:t xml:space="preserve"> </w:t>
-      </w:r>
-      <w:r>
-        <w:t>with built-in governance and compliance layers.</w:t>
-      </w:r>
-    </w:p>
-    <w:p>
-      <w:pPr>
-        <w:pStyle w:val="ListBullet"/>
-        <w:numPr>
-          <w:ilvl w:val="0"/>
-          <w:numId w:val="0"/>
-        </w:numPr>
-        <w:ind w:left="1080"/>
-      </w:pPr>
-    </w:p>
-    <w:p>
-      <w:pPr>
-        <w:pStyle w:val="ListBullet"/>
-        <w:numPr>
-          <w:ilvl w:val="1"/>
-          <w:numId w:val="38"/>
-        </w:numPr>
-      </w:pPr>
-      <w:r>
-        <w:t xml:space="preserve">Features: multi-agent governance, real-time LLM routing (OpenAI, DeepSeek, </w:t>
-      </w:r>
-      <w:r>
-        <w:t xml:space="preserve"> </w:t>
-      </w:r>
-      <w:r>
-        <w:t>Gemini), investor outreach automation.</w:t>
-      </w:r>
-    </w:p>
-    <w:p>
-      <w:pPr>
-        <w:pStyle w:val="ListBullet"/>
-        <w:numPr>
-          <w:ilvl w:val="1"/>
-          <w:numId w:val="38"/>
-        </w:numPr>
-      </w:pPr>
-      <w:r>
-        <w:t xml:space="preserve">Tech: </w:t>
-      </w:r>
-      <w:proofErr w:type="spellStart"/>
-      <w:r>
-        <w:t>FastAPI</w:t>
-      </w:r>
-      <w:proofErr w:type="spellEnd"/>
-      <w:r>
-        <w:t xml:space="preserve">, Azure OpenAI, XTTS, HTMX, Tailwind, </w:t>
-      </w:r>
-      <w:proofErr w:type="spellStart"/>
-      <w:r>
-        <w:t>GCP+Azure</w:t>
-      </w:r>
-      <w:proofErr w:type="spellEnd"/>
-      <w:r>
-        <w:t xml:space="preserve"> hybrid brain</w:t>
-      </w:r>
-      <w:r>
-        <w:t xml:space="preserve"> </w:t>
-      </w:r>
-      <w:r>
-        <w:t>training.</w:t>
-      </w:r>
-    </w:p>
-    <w:p>
-      <w:pPr>
-        <w:pStyle w:val="ListBullet"/>
-        <w:numPr>
-          <w:ilvl w:val="1"/>
-          <w:numId w:val="38"/>
-        </w:numPr>
-      </w:pPr>
-      <w:r>
-        <w:t xml:space="preserve">Roles: System architect, lead developer, agent trainer, UI/UX integrator, </w:t>
-      </w:r>
-      <w:r>
-        <w:t xml:space="preserve">  </w:t>
-      </w:r>
-      <w:r>
-        <w:t>investor pitch strategist.</w:t>
-      </w:r>
-    </w:p>
-    <w:p>
-      <w:pPr>
-        <w:pStyle w:val="ListBullet"/>
-        <w:numPr>
-          <w:ilvl w:val="0"/>
-          <w:numId w:val="0"/>
-        </w:numPr>
-        <w:ind w:left="1440"/>
-      </w:pPr>
-      <w:r>
-        <w:t>Live Demo: https://daena.mas-ai.co</w:t>
-      </w:r>
-    </w:p>
-    <w:p>
-      <w:pPr>
-        <w:pStyle w:val="ListBullet"/>
-        <w:numPr>
-          <w:ilvl w:val="0"/>
-          <w:numId w:val="34"/>
-        </w:numPr>
-      </w:pPr>
-      <w:proofErr w:type="spellStart"/>
-      <w:r>
-        <w:rPr>
-          <w:b/>
-          <w:bCs/>
-        </w:rPr>
-        <w:t>NatureHive</w:t>
-      </w:r>
-      <w:proofErr w:type="spellEnd"/>
-      <w:r>
-        <w:rPr>
-          <w:b/>
-          <w:bCs/>
-        </w:rPr>
-        <w:t xml:space="preserve"> NLP (v3–v</w:t>
-      </w:r>
-      <w:r>
-        <w:rPr>
-          <w:b/>
-          <w:bCs/>
-        </w:rPr>
-        <w:t>7</w:t>
-      </w:r>
-      <w:r>
-        <w:rPr>
-          <w:b/>
-          <w:bCs/>
-        </w:rPr>
-        <w:t>):</w:t>
-      </w:r>
-      <w:r>
-        <w:t xml:space="preserve"> </w:t>
-      </w:r>
-    </w:p>
-    <w:p>
-      <w:pPr>
-        <w:pStyle w:val="ListBullet"/>
-        <w:numPr>
-          <w:ilvl w:val="0"/>
-          <w:numId w:val="0"/>
-        </w:numPr>
-        <w:ind w:left="1080"/>
-      </w:pPr>
-      <w:r>
-        <w:t>Nature-inspired NLP engine integrating oscillatory dropout, hybrid token routing, and biological attention mechanisms. Progressed from GPT-2 baseline to 2.4× token speed and 35% lower perplexity. Now, it is advancing toward v7 with swarm-layered optimization and Fibonacci-driven control</w:t>
-      </w:r>
-      <w:r>
-        <w:t>.</w:t>
-      </w:r>
-    </w:p>
-    <w:p>
-      <w:pPr>
-        <w:pStyle w:val="ListBullet"/>
-        <w:numPr>
-          <w:ilvl w:val="0"/>
-          <w:numId w:val="34"/>
-        </w:numPr>
-        <w:jc w:val="both"/>
-        <w:rPr>
-          <w:b/>
-          <w:bCs/>
-        </w:rPr>
-      </w:pPr>
-      <w:r>
-        <w:rPr>
-          <w:b/>
-          <w:bCs/>
-        </w:rPr>
-        <w:t>Transit Forecaster:</w:t>
-      </w:r>
-    </w:p>
-    <w:p>
-      <w:pPr>
-        <w:pStyle w:val="ListBullet"/>
-        <w:numPr>
-          <w:ilvl w:val="0"/>
-          <w:numId w:val="0"/>
-        </w:numPr>
-        <w:ind w:left="1068"/>
-        <w:rPr>
-          <w:b/>
-          <w:bCs/>
-        </w:rPr>
-      </w:pPr>
-      <w:r>
-        <w:t>Regression model (R² = 0.81) predicting public transit demand using historical and seasonal data, built with Python and Scikit-learn.</w:t>
-      </w:r>
-    </w:p>
-    <w:p>
-      <w:pPr>
-        <w:pStyle w:val="ListBullet"/>
-        <w:numPr>
-          <w:ilvl w:val="0"/>
-          <w:numId w:val="34"/>
-        </w:numPr>
-        <w:rPr>
-          <w:b/>
-          <w:bCs/>
-        </w:rPr>
-      </w:pPr>
-      <w:proofErr w:type="spellStart"/>
-      <w:r>
-        <w:rPr>
-          <w:b/>
-          <w:bCs/>
-        </w:rPr>
-        <w:t>LingoVids</w:t>
-      </w:r>
-      <w:proofErr w:type="spellEnd"/>
-      <w:r>
-        <w:rPr>
-          <w:b/>
-          <w:bCs/>
-        </w:rPr>
-        <w:t>:</w:t>
-      </w:r>
-      <w:r>
-        <w:t xml:space="preserve"> </w:t>
-      </w:r>
-    </w:p>
-    <w:p>
-      <w:pPr>
-        <w:pStyle w:val="ListBullet"/>
-        <w:numPr>
-          <w:ilvl w:val="0"/>
-          <w:numId w:val="0"/>
-        </w:numPr>
-        <w:ind w:left="1116"/>
-      </w:pPr>
-      <w:r>
-        <w:t xml:space="preserve">AI-powered tool that takes a YouTube link and automatically generates multilingual subtitles and </w:t>
-      </w:r>
-      <w:r>
-        <w:rPr>
-          <w:b/>
-          <w:bCs/>
-        </w:rPr>
-        <w:t>cloned voiceovers</w:t>
-      </w:r>
-      <w:r>
-        <w:t xml:space="preserve"> in the original speaker’s voice. Combines Whisper for transcription, translation APIs, and speaker-adaptive TTS pipelines to produce synchronized audio in multiple languages.</w:t>
-      </w:r>
-    </w:p>
-    <w:p>
-      <w:pPr>
-        <w:pStyle w:val="ListBullet"/>
-        <w:numPr>
-          <w:ilvl w:val="0"/>
-          <w:numId w:val="34"/>
-        </w:numPr>
-        <w:rPr>
-          <w:b/>
-          <w:bCs/>
-        </w:rPr>
-      </w:pPr>
-      <w:proofErr w:type="spellStart"/>
-      <w:r>
-        <w:rPr>
-          <w:b/>
-          <w:bCs/>
-        </w:rPr>
-        <w:t>JetAuto</w:t>
-      </w:r>
-      <w:proofErr w:type="spellEnd"/>
-      <w:r>
-        <w:rPr>
-          <w:b/>
-          <w:bCs/>
-        </w:rPr>
-        <w:t xml:space="preserve"> Robotics Controller (Seneca AIG):  </w:t>
-      </w:r>
-      <w:r>
-        <w:rPr>
-          <w:b/>
-          <w:bCs/>
-        </w:rPr>
-        <w:t>:</w:t>
-      </w:r>
-    </w:p>
-    <w:p>
-      <w:pPr>
-        <w:pStyle w:val="ListBullet"/>
-        <w:numPr>
-          <w:ilvl w:val="0"/>
-          <w:numId w:val="0"/>
-        </w:numPr>
-        <w:ind w:left="1116"/>
-      </w:pPr>
-      <w:r>
-        <w:t xml:space="preserve"> </w:t>
-      </w:r>
-      <w:r>
-        <w:t xml:space="preserve">Built ROS1-based robot control using publisher/subscriber nodes for square-pattern navigation and obstacle avoidance.  </w:t>
-      </w:r>
-    </w:p>
-    <w:p>
-      <w:pPr>
-        <w:pStyle w:val="ListBullet"/>
-        <w:numPr>
-          <w:ilvl w:val="0"/>
-          <w:numId w:val="0"/>
-        </w:numPr>
-        <w:ind w:left="1116"/>
-      </w:pPr>
-      <w:r>
-        <w:t xml:space="preserve">Tested in Gazebo, deployed to real </w:t>
-      </w:r>
-      <w:proofErr w:type="spellStart"/>
-      <w:r>
-        <w:t>JetAuto</w:t>
-      </w:r>
-      <w:proofErr w:type="spellEnd"/>
-      <w:r>
-        <w:t xml:space="preserve"> robot over SSH, and optimized via real-time diagnostics.</w:t>
-      </w:r>
-    </w:p>
-    <w:p>
-      <w:pPr>
-        <w:pStyle w:val="ListBullet"/>
-        <w:numPr>
-          <w:ilvl w:val="0"/>
-          <w:numId w:val="34"/>
-        </w:numPr>
-      </w:pPr>
-      <w:proofErr w:type="spellStart"/>
-      <w:r>
-        <w:rPr>
-          <w:b/>
-          <w:bCs/>
-        </w:rPr>
-        <w:t>MedScan</w:t>
-      </w:r>
-      <w:proofErr w:type="spellEnd"/>
-      <w:r>
-        <w:rPr>
-          <w:b/>
-          <w:bCs/>
-        </w:rPr>
-        <w:t xml:space="preserve"> – Pill &amp; Prescription Assistant (Seneca Capstone)</w:t>
-      </w:r>
-      <w:r>
-        <w:rPr>
-          <w:b/>
-          <w:bCs/>
-        </w:rPr>
-        <w:t>:</w:t>
-      </w:r>
-      <w:r>
-        <w:br/>
-      </w:r>
-      <w:r>
-        <w:t xml:space="preserve">       </w:t>
-      </w:r>
-      <w:r>
-        <w:t>AI-powered mobile app for real-time pill detection and prescription scanning using</w:t>
-      </w:r>
-      <w:r>
-        <w:t xml:space="preserve">               </w:t>
-      </w:r>
-    </w:p>
-    <w:p>
-      <w:pPr>
-        <w:pStyle w:val="ListBullet"/>
-        <w:numPr>
-          <w:ilvl w:val="0"/>
-          <w:numId w:val="0"/>
-        </w:numPr>
-        <w:ind w:left="720"/>
-      </w:pPr>
-      <w:r>
-        <w:rPr>
-          <w:b/>
-          <w:bCs/>
-        </w:rPr>
-        <w:t xml:space="preserve">       </w:t>
-      </w:r>
-      <w:r>
-        <w:t xml:space="preserve">YOLO, OCR (Tesseract), and TensorFlow Lite. Extracts multilingual text, classifies pills </w:t>
-      </w:r>
-      <w:r>
-        <w:t xml:space="preserve">  </w:t>
-      </w:r>
-    </w:p>
-    <w:p>
-      <w:pPr>
-        <w:pStyle w:val="ListBullet"/>
-        <w:numPr>
-          <w:ilvl w:val="0"/>
-          <w:numId w:val="0"/>
-        </w:numPr>
-        <w:ind w:left="720"/>
-      </w:pPr>
-      <w:r>
-        <w:t xml:space="preserve">       </w:t>
-      </w:r>
-      <w:r>
-        <w:t>from images, and triggers smart reminders with caregiver alerts.</w:t>
-      </w:r>
-      <w:r>
-        <w:br/>
-      </w:r>
-      <w:r>
-        <w:t xml:space="preserve">       </w:t>
-      </w:r>
-      <w:r>
-        <w:t xml:space="preserve">Built with Python, OpenCV, Google ML Kit, and </w:t>
-      </w:r>
-      <w:proofErr w:type="spellStart"/>
-      <w:r>
-        <w:t>FastAPI</w:t>
-      </w:r>
-      <w:proofErr w:type="spellEnd"/>
-      <w:r>
-        <w:t>.</w:t>
-      </w:r>
-    </w:p>
-    <w:p>
-      <w:pPr>
-        <w:pStyle w:val="Heading2"/>
-      </w:pPr>
-      <w:r>
-        <w:t>AI Systems &amp; Robotics Training Summary</w:t>
-      </w:r>
-    </w:p>
-    <w:p>
-      <w:pPr>
-        <w:pStyle w:val="ListBullet"/>
-        <w:ind w:left="720"/>
-      </w:pPr>
-      <w:r>
-        <w:t xml:space="preserve"> Completed applied training in AI systems design, agent modeling, cloud optimization, and robotics during 2024–2025 AIG program at Seneca College.</w:t>
-      </w:r>
-    </w:p>
-    <w:p>
-      <w:pPr>
-        <w:pStyle w:val="ListBullet"/>
-        <w:ind w:left="720"/>
-      </w:pPr>
-      <w:r>
-        <w:t xml:space="preserve"> Gained hands-on experience in:</w:t>
-      </w:r>
-    </w:p>
-    <w:p>
-      <w:pPr>
-        <w:pStyle w:val="ListBullet"/>
-        <w:numPr>
-          <w:ilvl w:val="0"/>
-          <w:numId w:val="0"/>
-        </w:numPr>
-        <w:ind w:left="720"/>
-      </w:pPr>
-      <w:r>
-        <w:t xml:space="preserve">  - Building ROS1/ROS2 robots with Gazebo simulation and </w:t>
-      </w:r>
-      <w:proofErr w:type="spellStart"/>
-      <w:r>
-        <w:t>TurtleSim</w:t>
-      </w:r>
-      <w:proofErr w:type="spellEnd"/>
-      <w:r>
-        <w:t xml:space="preserve"> controls.</w:t>
-      </w:r>
-    </w:p>
-    <w:p>
-      <w:pPr>
-        <w:pStyle w:val="ListBullet"/>
-        <w:numPr>
-          <w:ilvl w:val="0"/>
-          <w:numId w:val="0"/>
-        </w:numPr>
-        <w:ind w:left="720"/>
-      </w:pPr>
-      <w:r>
-        <w:lastRenderedPageBreak/>
-        <w:t xml:space="preserve">  - Training NLP and Deep Learning models (RNNs, CNNs) on real datasets.</w:t>
-      </w:r>
-    </w:p>
-    <w:p>
-      <w:pPr>
-        <w:pStyle w:val="ListBullet"/>
-        <w:numPr>
-          <w:ilvl w:val="0"/>
-          <w:numId w:val="0"/>
-        </w:numPr>
-        <w:ind w:left="720"/>
-      </w:pPr>
-      <w:r>
-        <w:t xml:space="preserve">  - Implementing advanced ML workflows for image classification, sentiment analysis, and autonomous agent reasoning.</w:t>
-      </w:r>
-    </w:p>
-    <w:p>
-      <w:pPr>
-        <w:pStyle w:val="ListBullet"/>
-        <w:numPr>
-          <w:ilvl w:val="0"/>
-          <w:numId w:val="0"/>
-        </w:numPr>
-        <w:ind w:left="360"/>
-      </w:pPr>
-      <w:r>
-        <w:t>• Developed and deployed AI-enabled mobile apps (</w:t>
-      </w:r>
-      <w:proofErr w:type="spellStart"/>
-      <w:r>
-        <w:t>MedScan</w:t>
-      </w:r>
-      <w:proofErr w:type="spellEnd"/>
-      <w:r>
-        <w:t>), robotic controllers (</w:t>
-      </w:r>
-      <w:proofErr w:type="spellStart"/>
-      <w:r>
-        <w:t>JetAuto</w:t>
-      </w:r>
-      <w:proofErr w:type="spellEnd"/>
-      <w:r>
-        <w:t>), and full-stack autonomous systems (Daena).</w:t>
+        <w:t>Network security concepts (OAuth/JWT, RBAC/ABAC, proxies/VPN basics), SRE/observability, Git/Jenkins.</w:t>
       </w:r>
     </w:p>
     <w:p>
@@ -917,6 +252,7 @@
         <w:t>Professional Experience</w:t>
       </w:r>
     </w:p>
+    <w:p/>
     <w:p>
       <w:pPr>
         <w:rPr>
@@ -933,27 +269,260 @@
           <w:sz w:val="24"/>
           <w:szCs w:val="24"/>
         </w:rPr>
-        <w:t>Computer Technician / Engineer – Ivy Technology, North York, ON  |  2022–Present</w:t>
+        <w:t>AI Architect / ML Systems Engineer</w:t>
+      </w:r>
+      <w:r>
+        <w:rPr>
+          <w:b/>
+          <w:bCs/>
+          <w:sz w:val="24"/>
+          <w:szCs w:val="24"/>
+        </w:rPr>
+        <w:t xml:space="preserve"> </w:t>
+      </w:r>
+      <w:r>
+        <w:rPr>
+          <w:b/>
+          <w:bCs/>
+          <w:sz w:val="24"/>
+          <w:szCs w:val="24"/>
+        </w:rPr>
+        <w:t>—</w:t>
+      </w:r>
+      <w:r>
+        <w:rPr>
+          <w:b/>
+          <w:bCs/>
+          <w:sz w:val="24"/>
+          <w:szCs w:val="24"/>
+        </w:rPr>
+        <w:t xml:space="preserve"> </w:t>
+      </w:r>
+      <w:r>
+        <w:rPr>
+          <w:b/>
+          <w:bCs/>
+          <w:sz w:val="24"/>
+          <w:szCs w:val="24"/>
+        </w:rPr>
+        <w:t xml:space="preserve">Mas-AI Technology Inc. </w:t>
       </w:r>
     </w:p>
     <w:p>
       <w:pPr>
+        <w:rPr>
+          <w:b/>
+          <w:bCs/>
+          <w:sz w:val="24"/>
+          <w:szCs w:val="24"/>
+        </w:rPr>
+      </w:pPr>
+      <w:r>
+        <w:rPr>
+          <w:b/>
+          <w:bCs/>
+        </w:rPr>
+        <w:t>Richmond Hill, ON | Part-Time: Nov 2022 – Nov 2025 | Full-Time: Nov 2025 – Present</w:t>
+      </w:r>
+    </w:p>
+    <w:p>
+      <w:pPr>
+        <w:pStyle w:val="ListParagraph"/>
+        <w:numPr>
+          <w:ilvl w:val="0"/>
+          <w:numId w:val="39"/>
+        </w:numPr>
+      </w:pPr>
+      <w:r>
+        <w:lastRenderedPageBreak/>
+        <w:t xml:space="preserve">Designed and shipped Daena (v11): multi-agent “VP” with model </w:t>
+      </w:r>
+      <w:proofErr w:type="gramStart"/>
+      <w:r>
+        <w:t>switching,</w:t>
+      </w:r>
+      <w:proofErr w:type="gramEnd"/>
+      <w:r>
+        <w:t xml:space="preserve"> consensus/merge, CMP bus, reflexive memory, ABAC governance, and real-time voice.</w:t>
+      </w:r>
+    </w:p>
+    <w:p>
+      <w:pPr>
+        <w:pStyle w:val="ListParagraph"/>
+        <w:numPr>
+          <w:ilvl w:val="0"/>
+          <w:numId w:val="39"/>
+        </w:numPr>
+      </w:pPr>
+      <w:r>
+        <w:t>Built production backend (FastAPI + WebSockets), live dashboards (HTMX/Tailwind</w:t>
+      </w:r>
+      <w:proofErr w:type="gramStart"/>
+      <w:r>
+        <w:t xml:space="preserve">), </w:t>
+      </w:r>
+      <w:r>
+        <w:t xml:space="preserve"> </w:t>
+      </w:r>
+      <w:r>
+        <w:t>and</w:t>
+      </w:r>
+      <w:proofErr w:type="gramEnd"/>
+      <w:r>
+        <w:t xml:space="preserve"> CI/CD (GitHub Actions); Azure OpenAI with GCP hybrid</w:t>
+      </w:r>
+      <w:r>
+        <w:t>.</w:t>
+      </w:r>
+    </w:p>
+    <w:p>
+      <w:pPr>
+        <w:pStyle w:val="ListParagraph"/>
+        <w:numPr>
+          <w:ilvl w:val="0"/>
+          <w:numId w:val="39"/>
+        </w:numPr>
+      </w:pPr>
+      <w:r>
+        <w:t>Implemented LLM routing across OpenAI, DeepSeek, Qwen, Mistral, Gemini, Yi with guardrails, audits, and explainability.</w:t>
+      </w:r>
+    </w:p>
+    <w:p>
+      <w:pPr>
+        <w:pStyle w:val="ListParagraph"/>
+        <w:numPr>
+          <w:ilvl w:val="0"/>
+          <w:numId w:val="39"/>
+        </w:numPr>
+      </w:pPr>
+      <w:r>
+        <w:t>Advanced NatureHive NLP (v3–v7) research (≈2.4× token throughput; ≈35% lower perplexity vs GPT-2 baseline).</w:t>
+      </w:r>
+    </w:p>
+    <w:p>
+      <w:pPr>
+        <w:pStyle w:val="ListParagraph"/>
+        <w:numPr>
+          <w:ilvl w:val="0"/>
+          <w:numId w:val="39"/>
+        </w:numPr>
+      </w:pPr>
+      <w:r>
+        <w:t>Delivered investor demos and technical docs; led reliability, security hardening, and incident playbooks.</w:t>
+      </w:r>
+    </w:p>
+    <w:p>
+      <w:pPr>
+        <w:pStyle w:val="ListParagraph"/>
+        <w:numPr>
+          <w:ilvl w:val="0"/>
+          <w:numId w:val="39"/>
+        </w:numPr>
+      </w:pPr>
+      <w:r>
+        <w:t>Automated security/compliance checks and audit logging around APIs (OAuth/JWT), with dashboards and on-call runbooks.</w:t>
+      </w:r>
+    </w:p>
+    <w:p>
+      <w:pPr>
+        <w:rPr>
+          <w:b/>
+          <w:bCs/>
+          <w:sz w:val="24"/>
+          <w:szCs w:val="24"/>
+        </w:rPr>
+      </w:pPr>
+      <w:r>
+        <w:rPr>
+          <w:b/>
+          <w:bCs/>
+          <w:sz w:val="24"/>
+          <w:szCs w:val="24"/>
+        </w:rPr>
+        <w:t xml:space="preserve">Computer Technician / Engineer – Ivy Technology, North York, </w:t>
+      </w:r>
+      <w:r>
+        <w:rPr>
+          <w:b/>
+          <w:bCs/>
+          <w:sz w:val="24"/>
+          <w:szCs w:val="24"/>
+        </w:rPr>
+        <w:t xml:space="preserve">ON </w:t>
+      </w:r>
+      <w:proofErr w:type="gramStart"/>
+      <w:r>
+        <w:rPr>
+          <w:b/>
+          <w:bCs/>
+          <w:sz w:val="24"/>
+          <w:szCs w:val="24"/>
+        </w:rPr>
+        <w:t>|</w:t>
+      </w:r>
+      <w:r>
+        <w:rPr>
+          <w:b/>
+          <w:bCs/>
+          <w:sz w:val="24"/>
+          <w:szCs w:val="24"/>
+        </w:rPr>
+        <w:t xml:space="preserve">  2022</w:t>
+      </w:r>
+      <w:proofErr w:type="gramEnd"/>
+      <w:r>
+        <w:rPr>
+          <w:b/>
+          <w:bCs/>
+          <w:sz w:val="24"/>
+          <w:szCs w:val="24"/>
+        </w:rPr>
+        <w:t>–</w:t>
+      </w:r>
+      <w:r>
+        <w:rPr>
+          <w:b/>
+          <w:bCs/>
+          <w:sz w:val="24"/>
+          <w:szCs w:val="24"/>
+        </w:rPr>
+        <w:t>2025</w:t>
+      </w:r>
+    </w:p>
+    <w:p>
+      <w:pPr>
         <w:ind w:left="720"/>
       </w:pPr>
       <w:r>
-        <w:t>- Performed diagnostics and repair on Dell, HP, and other systems</w:t>
+        <w:t xml:space="preserve">- </w:t>
+      </w:r>
+      <w:r>
+        <w:t>Diagnosed/repaired high-volume Dell/HP/Lenovo systems; standardized SOP/QC to cut repeat faults.</w:t>
       </w:r>
       <w:r>
         <w:br/>
-        <w:t>- Led system documentation, QA checks, and predictive maintenance</w:t>
+        <w:t xml:space="preserve">- Used Python and Excel for troubleshooting pattern </w:t>
+      </w:r>
+      <w:proofErr w:type="gramStart"/>
+      <w:r>
+        <w:t>analysis</w:t>
+      </w:r>
+      <w:r>
+        <w:t>,</w:t>
+      </w:r>
+      <w:r>
+        <w:t>supported</w:t>
+      </w:r>
+      <w:proofErr w:type="gramEnd"/>
+      <w:r>
+        <w:t xml:space="preserve"> predictive maintenance and documentation.</w:t>
       </w:r>
       <w:r>
         <w:br/>
-        <w:t>- Used Python and Excel for troubleshooting pattern analysis</w:t>
+        <w:t xml:space="preserve">- </w:t>
       </w:r>
       <w:r>
-        <w:br/>
-        <w:t>- Mentored team on structured repair methodology</w:t>
+        <w:t>Mentored technicians on triage and documentation hygiene in production settings.</w:t>
       </w:r>
     </w:p>
     <w:p>
@@ -1023,21 +592,12 @@
       <w:r>
         <w:br/>
       </w:r>
-      <w:proofErr w:type="spellStart"/>
       <w:r>
         <w:rPr>
           <w:i/>
           <w:iCs/>
         </w:rPr>
-        <w:t>Torocan</w:t>
-      </w:r>
-      <w:proofErr w:type="spellEnd"/>
-      <w:r>
-        <w:rPr>
-          <w:i/>
-          <w:iCs/>
-        </w:rPr>
-        <w:t xml:space="preserve"> Construction Inc. &amp; JRK Co.</w:t>
+        <w:t>Torocan Construction Inc. &amp; JRK Co.</w:t>
       </w:r>
       <w:r>
         <w:t xml:space="preserve"> </w:t>
@@ -1087,7 +647,23 @@
           <w:b/>
           <w:bCs/>
         </w:rPr>
-        <w:t>end-to-end IT support</w:t>
+        <w:t>end-</w:t>
+      </w:r>
+      <w:proofErr w:type="gramStart"/>
+      <w:r>
+        <w:rPr>
+          <w:b/>
+          <w:bCs/>
+        </w:rPr>
+        <w:t>to</w:t>
+      </w:r>
+      <w:proofErr w:type="gramEnd"/>
+      <w:r>
+        <w:rPr>
+          <w:b/>
+          <w:bCs/>
+        </w:rPr>
+        <w:t>-end IT support</w:t>
       </w:r>
       <w:r>
         <w:t>, including OS rebuilds, secure backups, and anti-malware automation.</w:t>
@@ -1169,13 +745,427 @@
       <w:r>
         <w:t>- Supervised NATM and TBM tunneling methods for subway projects</w:t>
       </w:r>
+    </w:p>
+    <w:p>
+      <w:pPr>
+        <w:pStyle w:val="Heading2"/>
+      </w:pPr>
       <w:r>
-        <w:br/>
-        <w:t>- Maintained HSE compliance and reporting in urban rail systems</w:t>
+        <w:t>AI/ML P</w:t>
+      </w:r>
+      <w:r>
+        <w:t>rojects</w:t>
+      </w:r>
+    </w:p>
+    <w:p>
+      <w:pPr>
+        <w:pStyle w:val="ListBullet"/>
+        <w:numPr>
+          <w:ilvl w:val="0"/>
+          <w:numId w:val="34"/>
+        </w:numPr>
+      </w:pPr>
+      <w:r>
+        <w:t xml:space="preserve"> </w:t>
+      </w:r>
+      <w:r>
+        <w:rPr>
+          <w:b/>
+          <w:bCs/>
+        </w:rPr>
+        <w:t>Daena AI (v</w:t>
+      </w:r>
+      <w:r>
+        <w:rPr>
+          <w:b/>
+          <w:bCs/>
+        </w:rPr>
+        <w:t>11</w:t>
+      </w:r>
+      <w:r>
+        <w:rPr>
+          <w:b/>
+          <w:bCs/>
+        </w:rPr>
+        <w:t>)</w:t>
+      </w:r>
+      <w:r>
+        <w:rPr>
+          <w:b/>
+          <w:bCs/>
+        </w:rPr>
+        <w:t xml:space="preserve">- </w:t>
+      </w:r>
+      <w:r>
+        <w:rPr>
+          <w:b/>
+          <w:bCs/>
+        </w:rPr>
+        <w:t>Autonomous AI VP &amp; Agent Company Orchestrator:</w:t>
+      </w:r>
+      <w:proofErr w:type="gramStart"/>
+      <w:r>
+        <w:rPr>
+          <w:b/>
+          <w:bCs/>
+        </w:rPr>
+        <w:t xml:space="preserve">  </w:t>
+      </w:r>
+      <w:r>
+        <w:rPr>
+          <w:b/>
+          <w:bCs/>
+        </w:rPr>
+        <w:t>:</w:t>
+      </w:r>
+      <w:proofErr w:type="gramEnd"/>
+      <w:r>
+        <w:t xml:space="preserve"> </w:t>
+      </w:r>
+    </w:p>
+    <w:p>
+      <w:pPr>
+        <w:pStyle w:val="ListBullet"/>
+        <w:numPr>
+          <w:ilvl w:val="0"/>
+          <w:numId w:val="0"/>
+        </w:numPr>
+        <w:ind w:left="1044"/>
+      </w:pPr>
+      <w:r>
+        <w:t>multi-agent orchestration, LLM switching, ABAC, CMP bus, voice; production dashboards, audits, and recovery flows.</w:t>
+      </w:r>
+    </w:p>
+    <w:p>
+      <w:pPr>
+        <w:pStyle w:val="ListBullet"/>
+        <w:numPr>
+          <w:ilvl w:val="0"/>
+          <w:numId w:val="34"/>
+        </w:numPr>
+      </w:pPr>
+      <w:r>
+        <w:rPr>
+          <w:b/>
+          <w:bCs/>
+        </w:rPr>
+        <w:lastRenderedPageBreak/>
+        <w:t>NatureHive NLP (v3–v</w:t>
+      </w:r>
+      <w:r>
+        <w:rPr>
+          <w:b/>
+          <w:bCs/>
+        </w:rPr>
+        <w:t>7</w:t>
+      </w:r>
+      <w:r>
+        <w:rPr>
+          <w:b/>
+          <w:bCs/>
+        </w:rPr>
+        <w:t>):</w:t>
+      </w:r>
+      <w:r>
+        <w:t xml:space="preserve"> </w:t>
+      </w:r>
+    </w:p>
+    <w:p>
+      <w:pPr>
+        <w:pStyle w:val="ListBullet"/>
+        <w:numPr>
+          <w:ilvl w:val="0"/>
+          <w:numId w:val="0"/>
+        </w:numPr>
+        <w:ind w:left="1062"/>
+        <w:jc w:val="both"/>
+        <w:rPr>
+          <w:b/>
+          <w:bCs/>
+        </w:rPr>
+      </w:pPr>
+      <w:r>
+        <w:t>nature-inspired LLM with improved throughput and reduced perplexity vs GPT-2 baseline.</w:t>
+      </w:r>
+    </w:p>
+    <w:p>
+      <w:pPr>
+        <w:pStyle w:val="ListBullet"/>
+        <w:numPr>
+          <w:ilvl w:val="0"/>
+          <w:numId w:val="34"/>
+        </w:numPr>
+        <w:jc w:val="both"/>
+        <w:rPr>
+          <w:b/>
+          <w:bCs/>
+        </w:rPr>
+      </w:pPr>
+      <w:r>
+        <w:rPr>
+          <w:b/>
+          <w:bCs/>
+        </w:rPr>
+        <w:t>Transit Forecaster:</w:t>
+      </w:r>
+    </w:p>
+    <w:p>
+      <w:pPr>
+        <w:pStyle w:val="ListBullet"/>
+        <w:numPr>
+          <w:ilvl w:val="0"/>
+          <w:numId w:val="0"/>
+        </w:numPr>
+        <w:ind w:left="1068"/>
+        <w:rPr>
+          <w:b/>
+          <w:bCs/>
+        </w:rPr>
+      </w:pPr>
+      <w:r>
+        <w:t>Regression model (R² = 0.81) predicting public transit demand using historical and seasonal data, built with Python and Scikit-learn.</w:t>
+      </w:r>
+    </w:p>
+    <w:p>
+      <w:pPr>
+        <w:pStyle w:val="ListBullet"/>
+        <w:numPr>
+          <w:ilvl w:val="0"/>
+          <w:numId w:val="34"/>
+        </w:numPr>
+        <w:rPr>
+          <w:b/>
+          <w:bCs/>
+        </w:rPr>
+      </w:pPr>
+      <w:r>
+        <w:rPr>
+          <w:b/>
+          <w:bCs/>
+        </w:rPr>
+        <w:t>LingoVids:</w:t>
+      </w:r>
+      <w:r>
+        <w:t xml:space="preserve"> </w:t>
+      </w:r>
+    </w:p>
+    <w:p>
+      <w:pPr>
+        <w:pStyle w:val="ListBullet"/>
+        <w:numPr>
+          <w:ilvl w:val="0"/>
+          <w:numId w:val="0"/>
+        </w:numPr>
+        <w:ind w:left="1116"/>
+      </w:pPr>
+      <w:r>
+        <w:t>Whisper transcription + XTTS multilingual voice cloning for synchronized dubs</w:t>
+      </w:r>
+      <w:r>
+        <w:t>.</w:t>
+      </w:r>
+    </w:p>
+    <w:p>
+      <w:pPr>
+        <w:pStyle w:val="ListBullet"/>
+        <w:numPr>
+          <w:ilvl w:val="0"/>
+          <w:numId w:val="34"/>
+        </w:numPr>
+        <w:rPr>
+          <w:b/>
+          <w:bCs/>
+        </w:rPr>
+      </w:pPr>
+      <w:r>
+        <w:rPr>
+          <w:b/>
+          <w:bCs/>
+        </w:rPr>
+        <w:t>JetAuto Robotics Controller (Seneca AIG):</w:t>
+      </w:r>
+      <w:proofErr w:type="gramStart"/>
+      <w:r>
+        <w:rPr>
+          <w:b/>
+          <w:bCs/>
+        </w:rPr>
+        <w:t xml:space="preserve">  </w:t>
+      </w:r>
+      <w:r>
+        <w:rPr>
+          <w:b/>
+          <w:bCs/>
+        </w:rPr>
+        <w:t>:</w:t>
+      </w:r>
+      <w:proofErr w:type="gramEnd"/>
+    </w:p>
+    <w:p>
+      <w:pPr>
+        <w:pStyle w:val="ListBullet"/>
+        <w:numPr>
+          <w:ilvl w:val="0"/>
+          <w:numId w:val="0"/>
+        </w:numPr>
+        <w:ind w:left="1116"/>
+      </w:pPr>
+      <w:r>
+        <w:t>ROS1 controller; square-path motion and obstacle handling; Gazebo + hardware deployment</w:t>
+      </w:r>
+      <w:r>
+        <w:t>.</w:t>
+      </w:r>
+    </w:p>
+    <w:p>
+      <w:pPr>
+        <w:pStyle w:val="ListBullet"/>
+        <w:numPr>
+          <w:ilvl w:val="0"/>
+          <w:numId w:val="34"/>
+        </w:numPr>
+      </w:pPr>
+      <w:r>
+        <w:rPr>
+          <w:b/>
+          <w:bCs/>
+        </w:rPr>
+        <w:t>MedScan – Pill &amp; Prescription Assistant (Seneca Capstone)</w:t>
+      </w:r>
+      <w:r>
+        <w:rPr>
+          <w:b/>
+          <w:bCs/>
+        </w:rPr>
+        <w:t>:</w:t>
       </w:r>
       <w:r>
         <w:br/>
-        <w:t>- Delivered civil reports and system coordination</w:t>
+      </w:r>
+      <w:r>
+        <w:t xml:space="preserve">        </w:t>
+      </w:r>
+      <w:r>
+        <w:t>mobile CV+OCR (YOLO, Tesseract, TF-Lite) for pill/prescription scanning with alerts.</w:t>
+      </w:r>
+    </w:p>
+    <w:p>
+      <w:pPr>
+        <w:pStyle w:val="Heading2"/>
+      </w:pPr>
+      <w:r>
+        <w:t>PATETS(Pending)</w:t>
+      </w:r>
+    </w:p>
+    <w:p>
+      <w:pPr>
+        <w:spacing w:line="360" w:lineRule="auto"/>
+        <w:ind w:left="300"/>
+      </w:pPr>
+      <w:r>
+        <w:t xml:space="preserve">• </w:t>
+      </w:r>
+      <w:r>
+        <w:rPr>
+          <w:b/>
+          <w:bCs/>
+        </w:rPr>
+        <w:t>Sunflower–Honeycomb Memory Architecture</w:t>
+      </w:r>
+      <w:r>
+        <w:t xml:space="preserve"> (2025): </w:t>
+      </w:r>
+    </w:p>
+    <w:p>
+      <w:pPr>
+        <w:spacing w:line="360" w:lineRule="auto"/>
+        <w:ind w:left="720"/>
+      </w:pPr>
+      <w:r>
+        <w:t xml:space="preserve">composable agent memory with </w:t>
+      </w:r>
+      <w:r>
+        <w:rPr>
+          <w:b/>
+          <w:bCs/>
+        </w:rPr>
+        <w:t>reflexive memory hooks</w:t>
+      </w:r>
+      <w:r>
+        <w:t xml:space="preserve">, </w:t>
+      </w:r>
+      <w:r>
+        <w:rPr>
+          <w:b/>
+          <w:bCs/>
+        </w:rPr>
+        <w:t>ABAC tiers</w:t>
+      </w:r>
+      <w:r>
+        <w:t xml:space="preserve">, and </w:t>
+      </w:r>
+      <w:r>
+        <w:rPr>
+          <w:b/>
+          <w:bCs/>
+        </w:rPr>
+        <w:t xml:space="preserve">CMP </w:t>
+      </w:r>
+      <w:r>
+        <w:rPr>
+          <w:b/>
+          <w:bCs/>
+        </w:rPr>
+        <w:t xml:space="preserve">  </w:t>
+      </w:r>
+      <w:r>
+        <w:rPr>
+          <w:b/>
+          <w:bCs/>
+        </w:rPr>
+        <w:t>message bus</w:t>
+      </w:r>
+      <w:r>
+        <w:t xml:space="preserve"> for auditability and governance.</w:t>
+      </w:r>
+    </w:p>
+    <w:p>
+      <w:pPr>
+        <w:spacing w:line="360" w:lineRule="auto"/>
+      </w:pPr>
+      <w:r>
+        <w:t xml:space="preserve">      </w:t>
+      </w:r>
+      <w:r>
+        <w:t xml:space="preserve">• </w:t>
+      </w:r>
+      <w:r>
+        <w:rPr>
+          <w:b/>
+          <w:bCs/>
+        </w:rPr>
+        <w:t>NBMF – Neuro-Bio Matrix Fusion</w:t>
+      </w:r>
+      <w:r>
+        <w:t xml:space="preserve"> (2025):</w:t>
+      </w:r>
+    </w:p>
+    <w:p>
+      <w:pPr>
+        <w:spacing w:line="360" w:lineRule="auto"/>
+        <w:ind w:left="720"/>
+      </w:pPr>
+      <w:r>
+        <w:t xml:space="preserve"> oscillatory gating + memory-slot fusion over recursive topology to stabilize long-</w:t>
+      </w:r>
+      <w:r>
+        <w:t xml:space="preserve">context </w:t>
+      </w:r>
+      <w:r>
+        <w:t>LLM</w:t>
+      </w:r>
+      <w:r>
+        <w:t xml:space="preserve"> reasoning.</w:t>
       </w:r>
     </w:p>
     <w:p>
@@ -1196,45 +1186,7 @@
         <w:spacing w:line="360" w:lineRule="auto"/>
       </w:pPr>
       <w:r>
-        <w:t xml:space="preserve">Seneca College – Graduate Certificate in Artificial Intelligence (AIG) </w:t>
-      </w:r>
-      <w:r>
-        <w:t xml:space="preserve">Graduate    </w:t>
-      </w:r>
-    </w:p>
-    <w:p>
-      <w:pPr>
-        <w:pStyle w:val="ListParagraph"/>
-        <w:spacing w:line="360" w:lineRule="auto"/>
-      </w:pPr>
-      <w:r>
-        <w:t xml:space="preserve"> Relevant Coursework:</w:t>
-      </w:r>
-    </w:p>
-    <w:p>
-      <w:pPr>
-        <w:pStyle w:val="ListParagraph"/>
-        <w:spacing w:line="360" w:lineRule="auto"/>
-        <w:ind w:left="1440"/>
-      </w:pPr>
-      <w:r>
-        <w:t xml:space="preserve">• Machine Learning &amp; Advanced Analytics • Prompt Engineering &amp; NLP • Deep Learning &amp; Reinforcement Learning  • Robotics Systems (ROS1, ROS2, </w:t>
-      </w:r>
-      <w:proofErr w:type="spellStart"/>
-      <w:r>
-        <w:t>JetAuto</w:t>
-      </w:r>
-      <w:proofErr w:type="spellEnd"/>
-      <w:r>
-        <w:t xml:space="preserve">, </w:t>
-      </w:r>
-      <w:proofErr w:type="spellStart"/>
-      <w:r>
-        <w:t>TurtleSim</w:t>
-      </w:r>
-      <w:proofErr w:type="spellEnd"/>
-      <w:r>
-        <w:t>) • Computer Vision • AI Ethics &amp; Governance  • Capstone Project – AI-enabled Pill Detection App Capstone Project – AI-enabled Pill Detection App</w:t>
+        <w:t xml:space="preserve">Seneca College – Graduate Certificate in Artificial Intelligence (AIG) Graduate    </w:t>
       </w:r>
     </w:p>
     <w:p>
@@ -1251,10 +1203,7 @@
         </w:rPr>
       </w:pPr>
       <w:r>
-        <w:t xml:space="preserve">professional Certificate – Computer Systems </w:t>
-      </w:r>
-      <w:r>
-        <w:t>Technology:</w:t>
+        <w:t>professional Certificate – Computer Systems Technology:</w:t>
       </w:r>
       <w:r>
         <w:t xml:space="preserve"> January 2020</w:t>
@@ -1274,14 +1223,7 @@
         </w:rPr>
       </w:pPr>
       <w:r>
-        <w:lastRenderedPageBreak/>
-        <w:t>MSc, Civil Engineering</w:t>
-      </w:r>
-      <w:r>
-        <w:t>-Transportation:</w:t>
-      </w:r>
-      <w:r>
-        <w:t xml:space="preserve"> 2020</w:t>
+        <w:t>MSc, Civil Engineering-Transportation: 2020</w:t>
       </w:r>
     </w:p>
     <w:p>
@@ -1313,27 +1255,17 @@
           <w:numId w:val="19"/>
         </w:numPr>
         <w:spacing w:line="360" w:lineRule="auto"/>
+        <w:rPr>
+          <w:b/>
+          <w:bCs/>
+        </w:rPr>
       </w:pPr>
       <w:r>
         <w:rPr>
           <w:b/>
           <w:bCs/>
         </w:rPr>
-        <w:t>AWS Certified Cloud Practitioner (CLF-C02)</w:t>
-      </w:r>
-      <w:r>
-        <w:t xml:space="preserve"> – Cloud Concepts </w:t>
-      </w:r>
-      <w:r>
-        <w:rPr>
-          <w:i/>
-          <w:iCs/>
-        </w:rPr>
-        <w:t>(Mar 2025)</w:t>
-      </w:r>
-      <w:r>
-        <w:br/>
-        <w:t>[Certificate ID: abd9647a68ed05cb0889e5e46f2d69fce181db8c700d71b6ea10123d22779c2f]</w:t>
+        <w:t xml:space="preserve">AWS Cloud Practitioner – Cloud &amp; Security (2025)  </w:t>
       </w:r>
     </w:p>
     <w:p>
@@ -1343,27 +1275,35 @@
           <w:ilvl w:val="0"/>
           <w:numId w:val="19"/>
         </w:numPr>
+        <w:spacing w:line="360" w:lineRule="auto"/>
+        <w:rPr>
+          <w:b/>
+          <w:bCs/>
+        </w:rPr>
       </w:pPr>
       <w:r>
         <w:rPr>
           <w:b/>
           <w:bCs/>
         </w:rPr>
-        <w:t>AWS Certified Cloud Practitioner (CLF-C02)</w:t>
+        <w:t xml:space="preserve">Introduction to Cybersecurity (Cisco, 2024)  </w:t>
       </w:r>
-      <w:r>
-        <w:t xml:space="preserve"> – Security &amp; Compliance </w:t>
-      </w:r>
+    </w:p>
+    <w:p>
+      <w:pPr>
+        <w:pStyle w:val="ListBullet"/>
+        <w:numPr>
+          <w:ilvl w:val="0"/>
+          <w:numId w:val="19"/>
+        </w:numPr>
+        <w:spacing w:line="360" w:lineRule="auto"/>
+      </w:pPr>
       <w:r>
         <w:rPr>
-          <w:i/>
-          <w:iCs/>
+          <w:b/>
+          <w:bCs/>
         </w:rPr>
-        <w:t>(Mar 2025)</w:t>
-      </w:r>
-      <w:r>
-        <w:br/>
-        <w:t>[Certificate ID: b837427db6ba3fccc400464d16656877187491df5930256275d72fa70eff2bc5]</w:t>
+        <w:t>Python for Everybody – University of Michigan (2024)</w:t>
       </w:r>
     </w:p>
     <w:p>
@@ -1392,10 +1332,6 @@
         </w:rPr>
         <w:t>(Oct 2024)</w:t>
       </w:r>
-      <w:r>
-        <w:br/>
-        <w:t>[Technical cyber safety &amp; threat defense foundations]</w:t>
-      </w:r>
     </w:p>
     <w:p>
       <w:pPr>
@@ -1423,17 +1359,6 @@
         </w:rPr>
         <w:t>(Dec 2024)</w:t>
       </w:r>
-      <w:r>
-        <w:br/>
-      </w:r>
-      <w:hyperlink r:id="rId6" w:tgtFrame="_new" w:history="1">
-        <w:r>
-          <w:rPr>
-            <w:rStyle w:val="Hyperlink"/>
-          </w:rPr>
-          <w:t>Coursera Verified: ATXCW3P30DAN</w:t>
-        </w:r>
-      </w:hyperlink>
     </w:p>
     <w:p>
       <w:pPr>
@@ -1460,15 +1385,6 @@
           <w:iCs/>
         </w:rPr>
         <w:t>(Score: 96/100)</w:t>
-      </w:r>
-      <w:r>
-        <w:br/>
-        <w:t>[Certification Code: 2470/1398/0923 – ICT Technical Skills]</w:t>
-      </w:r>
-    </w:p>
-    <w:p>
-      <w:r>
-        <w:t xml:space="preserve">    </w:t>
       </w:r>
     </w:p>
     <w:sectPr>
@@ -1636,7 +1552,7 @@
   <w:abstractNum w:abstractNumId="8" w15:restartNumberingAfterBreak="0">
     <w:nsid w:val="FFFFFF89"/>
     <w:multiLevelType w:val="singleLevel"/>
-    <w:tmpl w:val="A5E82C6C"/>
+    <w:tmpl w:val="CF24539E"/>
     <w:lvl w:ilvl="0">
       <w:start w:val="1"/>
       <w:numFmt w:val="bullet"/>
@@ -3155,6 +3071,118 @@
     </w:lvl>
   </w:abstractNum>
   <w:abstractNum w:abstractNumId="22" w15:restartNumberingAfterBreak="0">
+    <w:nsid w:val="4D435ABB"/>
+    <w:multiLevelType w:val="hybridMultilevel"/>
+    <w:tmpl w:val="ECE6F516"/>
+    <w:lvl w:ilvl="0" w:tplc="4DFE96F4">
+      <w:numFmt w:val="bullet"/>
+      <w:lvlText w:val="-"/>
+      <w:lvlJc w:val="left"/>
+      <w:pPr>
+        <w:ind w:left="1080" w:hanging="360"/>
+      </w:pPr>
+      <w:rPr>
+        <w:rFonts w:ascii="Calibri" w:eastAsiaTheme="minorEastAsia" w:hAnsi="Calibri" w:cs="Calibri" w:hint="default"/>
+      </w:rPr>
+    </w:lvl>
+    <w:lvl w:ilvl="1" w:tplc="04090003">
+      <w:start w:val="1"/>
+      <w:numFmt w:val="bullet"/>
+      <w:lvlText w:val="o"/>
+      <w:lvlJc w:val="left"/>
+      <w:pPr>
+        <w:ind w:left="1800" w:hanging="360"/>
+      </w:pPr>
+      <w:rPr>
+        <w:rFonts w:ascii="Courier New" w:hAnsi="Courier New" w:cs="Courier New" w:hint="default"/>
+      </w:rPr>
+    </w:lvl>
+    <w:lvl w:ilvl="2" w:tplc="04090005" w:tentative="1">
+      <w:start w:val="1"/>
+      <w:numFmt w:val="bullet"/>
+      <w:lvlText w:val=""/>
+      <w:lvlJc w:val="left"/>
+      <w:pPr>
+        <w:ind w:left="2520" w:hanging="360"/>
+      </w:pPr>
+      <w:rPr>
+        <w:rFonts w:ascii="Wingdings" w:hAnsi="Wingdings" w:hint="default"/>
+      </w:rPr>
+    </w:lvl>
+    <w:lvl w:ilvl="3" w:tplc="04090001" w:tentative="1">
+      <w:start w:val="1"/>
+      <w:numFmt w:val="bullet"/>
+      <w:lvlText w:val=""/>
+      <w:lvlJc w:val="left"/>
+      <w:pPr>
+        <w:ind w:left="3240" w:hanging="360"/>
+      </w:pPr>
+      <w:rPr>
+        <w:rFonts w:ascii="Symbol" w:hAnsi="Symbol" w:hint="default"/>
+      </w:rPr>
+    </w:lvl>
+    <w:lvl w:ilvl="4" w:tplc="04090003" w:tentative="1">
+      <w:start w:val="1"/>
+      <w:numFmt w:val="bullet"/>
+      <w:lvlText w:val="o"/>
+      <w:lvlJc w:val="left"/>
+      <w:pPr>
+        <w:ind w:left="3960" w:hanging="360"/>
+      </w:pPr>
+      <w:rPr>
+        <w:rFonts w:ascii="Courier New" w:hAnsi="Courier New" w:cs="Courier New" w:hint="default"/>
+      </w:rPr>
+    </w:lvl>
+    <w:lvl w:ilvl="5" w:tplc="04090005" w:tentative="1">
+      <w:start w:val="1"/>
+      <w:numFmt w:val="bullet"/>
+      <w:lvlText w:val=""/>
+      <w:lvlJc w:val="left"/>
+      <w:pPr>
+        <w:ind w:left="4680" w:hanging="360"/>
+      </w:pPr>
+      <w:rPr>
+        <w:rFonts w:ascii="Wingdings" w:hAnsi="Wingdings" w:hint="default"/>
+      </w:rPr>
+    </w:lvl>
+    <w:lvl w:ilvl="6" w:tplc="04090001" w:tentative="1">
+      <w:start w:val="1"/>
+      <w:numFmt w:val="bullet"/>
+      <w:lvlText w:val=""/>
+      <w:lvlJc w:val="left"/>
+      <w:pPr>
+        <w:ind w:left="5400" w:hanging="360"/>
+      </w:pPr>
+      <w:rPr>
+        <w:rFonts w:ascii="Symbol" w:hAnsi="Symbol" w:hint="default"/>
+      </w:rPr>
+    </w:lvl>
+    <w:lvl w:ilvl="7" w:tplc="04090003" w:tentative="1">
+      <w:start w:val="1"/>
+      <w:numFmt w:val="bullet"/>
+      <w:lvlText w:val="o"/>
+      <w:lvlJc w:val="left"/>
+      <w:pPr>
+        <w:ind w:left="6120" w:hanging="360"/>
+      </w:pPr>
+      <w:rPr>
+        <w:rFonts w:ascii="Courier New" w:hAnsi="Courier New" w:cs="Courier New" w:hint="default"/>
+      </w:rPr>
+    </w:lvl>
+    <w:lvl w:ilvl="8" w:tplc="04090005" w:tentative="1">
+      <w:start w:val="1"/>
+      <w:numFmt w:val="bullet"/>
+      <w:lvlText w:val=""/>
+      <w:lvlJc w:val="left"/>
+      <w:pPr>
+        <w:ind w:left="6840" w:hanging="360"/>
+      </w:pPr>
+      <w:rPr>
+        <w:rFonts w:ascii="Wingdings" w:hAnsi="Wingdings" w:hint="default"/>
+      </w:rPr>
+    </w:lvl>
+  </w:abstractNum>
+  <w:abstractNum w:abstractNumId="23" w15:restartNumberingAfterBreak="0">
     <w:nsid w:val="504A7476"/>
     <w:multiLevelType w:val="hybridMultilevel"/>
     <w:tmpl w:val="24E849E6"/>
@@ -3265,7 +3293,7 @@
       </w:rPr>
     </w:lvl>
   </w:abstractNum>
-  <w:abstractNum w:abstractNumId="23" w15:restartNumberingAfterBreak="0">
+  <w:abstractNum w:abstractNumId="24" w15:restartNumberingAfterBreak="0">
     <w:nsid w:val="55F01119"/>
     <w:multiLevelType w:val="hybridMultilevel"/>
     <w:tmpl w:val="8BA0E01E"/>
@@ -3377,7 +3405,7 @@
       </w:rPr>
     </w:lvl>
   </w:abstractNum>
-  <w:abstractNum w:abstractNumId="24" w15:restartNumberingAfterBreak="0">
+  <w:abstractNum w:abstractNumId="25" w15:restartNumberingAfterBreak="0">
     <w:nsid w:val="583E102B"/>
     <w:multiLevelType w:val="hybridMultilevel"/>
     <w:tmpl w:val="F960A408"/>
@@ -3490,7 +3518,7 @@
       </w:rPr>
     </w:lvl>
   </w:abstractNum>
-  <w:abstractNum w:abstractNumId="25" w15:restartNumberingAfterBreak="0">
+  <w:abstractNum w:abstractNumId="26" w15:restartNumberingAfterBreak="0">
     <w:nsid w:val="5F342507"/>
     <w:multiLevelType w:val="hybridMultilevel"/>
     <w:tmpl w:val="54E42248"/>
@@ -3603,7 +3631,7 @@
       </w:rPr>
     </w:lvl>
   </w:abstractNum>
-  <w:abstractNum w:abstractNumId="26" w15:restartNumberingAfterBreak="0">
+  <w:abstractNum w:abstractNumId="27" w15:restartNumberingAfterBreak="0">
     <w:nsid w:val="613205E2"/>
     <w:multiLevelType w:val="hybridMultilevel"/>
     <w:tmpl w:val="E47AD7C8"/>
@@ -3716,7 +3744,7 @@
       </w:rPr>
     </w:lvl>
   </w:abstractNum>
-  <w:abstractNum w:abstractNumId="27" w15:restartNumberingAfterBreak="0">
+  <w:abstractNum w:abstractNumId="28" w15:restartNumberingAfterBreak="0">
     <w:nsid w:val="61BF2F6D"/>
     <w:multiLevelType w:val="hybridMultilevel"/>
     <w:tmpl w:val="84B0CE74"/>
@@ -3828,7 +3856,7 @@
       </w:rPr>
     </w:lvl>
   </w:abstractNum>
-  <w:abstractNum w:abstractNumId="28" w15:restartNumberingAfterBreak="0">
+  <w:abstractNum w:abstractNumId="29" w15:restartNumberingAfterBreak="0">
     <w:nsid w:val="6E5D3FA4"/>
     <w:multiLevelType w:val="hybridMultilevel"/>
     <w:tmpl w:val="7C1E1C0A"/>
@@ -3941,7 +3969,7 @@
       </w:rPr>
     </w:lvl>
   </w:abstractNum>
-  <w:abstractNum w:abstractNumId="29" w15:restartNumberingAfterBreak="0">
+  <w:abstractNum w:abstractNumId="30" w15:restartNumberingAfterBreak="0">
     <w:nsid w:val="725611BA"/>
     <w:multiLevelType w:val="hybridMultilevel"/>
     <w:tmpl w:val="6BFAC250"/>
@@ -4053,7 +4081,7 @@
       </w:rPr>
     </w:lvl>
   </w:abstractNum>
-  <w:abstractNum w:abstractNumId="30" w15:restartNumberingAfterBreak="0">
+  <w:abstractNum w:abstractNumId="31" w15:restartNumberingAfterBreak="0">
     <w:nsid w:val="73293A38"/>
     <w:multiLevelType w:val="hybridMultilevel"/>
     <w:tmpl w:val="624EA84E"/>
@@ -4166,7 +4194,7 @@
       </w:rPr>
     </w:lvl>
   </w:abstractNum>
-  <w:abstractNum w:abstractNumId="31" w15:restartNumberingAfterBreak="0">
+  <w:abstractNum w:abstractNumId="32" w15:restartNumberingAfterBreak="0">
     <w:nsid w:val="73345B23"/>
     <w:multiLevelType w:val="hybridMultilevel"/>
     <w:tmpl w:val="B29A6298"/>
@@ -4278,7 +4306,7 @@
       </w:rPr>
     </w:lvl>
   </w:abstractNum>
-  <w:abstractNum w:abstractNumId="32" w15:restartNumberingAfterBreak="0">
+  <w:abstractNum w:abstractNumId="33" w15:restartNumberingAfterBreak="0">
     <w:nsid w:val="742451D2"/>
     <w:multiLevelType w:val="hybridMultilevel"/>
     <w:tmpl w:val="794CDFDC"/>
@@ -4391,7 +4419,7 @@
       </w:rPr>
     </w:lvl>
   </w:abstractNum>
-  <w:abstractNum w:abstractNumId="33" w15:restartNumberingAfterBreak="0">
+  <w:abstractNum w:abstractNumId="34" w15:restartNumberingAfterBreak="0">
     <w:nsid w:val="75E10AFF"/>
     <w:multiLevelType w:val="hybridMultilevel"/>
     <w:tmpl w:val="001EE052"/>
@@ -4504,7 +4532,7 @@
       </w:rPr>
     </w:lvl>
   </w:abstractNum>
-  <w:abstractNum w:abstractNumId="34" w15:restartNumberingAfterBreak="0">
+  <w:abstractNum w:abstractNumId="35" w15:restartNumberingAfterBreak="0">
     <w:nsid w:val="7719568B"/>
     <w:multiLevelType w:val="hybridMultilevel"/>
     <w:tmpl w:val="D6309CA2"/>
@@ -4617,7 +4645,7 @@
       </w:rPr>
     </w:lvl>
   </w:abstractNum>
-  <w:abstractNum w:abstractNumId="35" w15:restartNumberingAfterBreak="0">
+  <w:abstractNum w:abstractNumId="36" w15:restartNumberingAfterBreak="0">
     <w:nsid w:val="773C026B"/>
     <w:multiLevelType w:val="hybridMultilevel"/>
     <w:tmpl w:val="E79609EE"/>
@@ -4730,7 +4758,7 @@
       </w:rPr>
     </w:lvl>
   </w:abstractNum>
-  <w:abstractNum w:abstractNumId="36" w15:restartNumberingAfterBreak="0">
+  <w:abstractNum w:abstractNumId="37" w15:restartNumberingAfterBreak="0">
     <w:nsid w:val="7A682975"/>
     <w:multiLevelType w:val="hybridMultilevel"/>
     <w:tmpl w:val="6F80EF0A"/>
@@ -4874,7 +4902,7 @@
     <w:abstractNumId w:val="13"/>
   </w:num>
   <w:num w:numId="11" w16cid:durableId="1765950982">
-    <w:abstractNumId w:val="27"/>
+    <w:abstractNumId w:val="28"/>
   </w:num>
   <w:num w:numId="12" w16cid:durableId="1143500604">
     <w:abstractNumId w:val="12"/>
@@ -4889,34 +4917,34 @@
     <w:abstractNumId w:val="14"/>
   </w:num>
   <w:num w:numId="16" w16cid:durableId="985934956">
-    <w:abstractNumId w:val="35"/>
+    <w:abstractNumId w:val="36"/>
   </w:num>
   <w:num w:numId="17" w16cid:durableId="1835609889">
     <w:abstractNumId w:val="19"/>
   </w:num>
   <w:num w:numId="18" w16cid:durableId="1672681925">
-    <w:abstractNumId w:val="31"/>
+    <w:abstractNumId w:val="32"/>
   </w:num>
   <w:num w:numId="19" w16cid:durableId="1423378968">
-    <w:abstractNumId w:val="33"/>
+    <w:abstractNumId w:val="34"/>
   </w:num>
   <w:num w:numId="20" w16cid:durableId="1744253699">
     <w:abstractNumId w:val="20"/>
   </w:num>
   <w:num w:numId="21" w16cid:durableId="1959606118">
-    <w:abstractNumId w:val="32"/>
+    <w:abstractNumId w:val="33"/>
   </w:num>
   <w:num w:numId="22" w16cid:durableId="1759447407">
     <w:abstractNumId w:val="11"/>
   </w:num>
   <w:num w:numId="23" w16cid:durableId="1598246999">
-    <w:abstractNumId w:val="28"/>
+    <w:abstractNumId w:val="29"/>
   </w:num>
   <w:num w:numId="24" w16cid:durableId="440732554">
-    <w:abstractNumId w:val="26"/>
+    <w:abstractNumId w:val="27"/>
   </w:num>
   <w:num w:numId="25" w16cid:durableId="314073764">
-    <w:abstractNumId w:val="34"/>
+    <w:abstractNumId w:val="35"/>
   </w:num>
   <w:num w:numId="26" w16cid:durableId="250479395">
     <w:abstractNumId w:val="21"/>
@@ -4925,36 +4953,39 @@
     <w:abstractNumId w:val="17"/>
   </w:num>
   <w:num w:numId="28" w16cid:durableId="946695360">
-    <w:abstractNumId w:val="25"/>
+    <w:abstractNumId w:val="26"/>
   </w:num>
   <w:num w:numId="29" w16cid:durableId="680283156">
-    <w:abstractNumId w:val="30"/>
+    <w:abstractNumId w:val="31"/>
   </w:num>
   <w:num w:numId="30" w16cid:durableId="753820251">
     <w:abstractNumId w:val="9"/>
   </w:num>
   <w:num w:numId="31" w16cid:durableId="893783146">
-    <w:abstractNumId w:val="36"/>
+    <w:abstractNumId w:val="37"/>
   </w:num>
   <w:num w:numId="32" w16cid:durableId="764032622">
-    <w:abstractNumId w:val="24"/>
+    <w:abstractNumId w:val="25"/>
   </w:num>
   <w:num w:numId="33" w16cid:durableId="1711952604">
     <w:abstractNumId w:val="10"/>
   </w:num>
   <w:num w:numId="34" w16cid:durableId="1847204016">
-    <w:abstractNumId w:val="23"/>
+    <w:abstractNumId w:val="24"/>
   </w:num>
   <w:num w:numId="35" w16cid:durableId="184371305">
     <w:abstractNumId w:val="11"/>
   </w:num>
   <w:num w:numId="36" w16cid:durableId="381635284">
-    <w:abstractNumId w:val="29"/>
+    <w:abstractNumId w:val="30"/>
   </w:num>
   <w:num w:numId="37" w16cid:durableId="1104031637">
     <w:abstractNumId w:val="16"/>
   </w:num>
   <w:num w:numId="38" w16cid:durableId="290598758">
+    <w:abstractNumId w:val="23"/>
+  </w:num>
+  <w:num w:numId="39" w16cid:durableId="282351643">
     <w:abstractNumId w:val="22"/>
   </w:num>
 </w:numbering>

</xml_diff>